<commit_message>
Odwołania do bibliografii i zakończenie 3 rozdziału
</commit_message>
<xml_diff>
--- a/Dokumenty/Literatura.docx
+++ b/Dokumenty/Literatura.docx
@@ -6,61 +6,101 @@
       <w:pPr>
         <w:spacing w:line="360" w:lineRule="auto"/>
       </w:pPr>
-      <w:proofErr w:type="spellStart"/>
+      <w:r>
+        <w:t>Android itp</w:t>
+      </w:r>
+    </w:p>
+    <w:p>
+      <w:pPr>
+        <w:spacing w:line="360" w:lineRule="auto"/>
+      </w:pPr>
+      <w:r>
+        <w:t>http://www.mnabozny.pl/blog/wstep-do-androida-sdk-i-ndk/</w:t>
+      </w:r>
+    </w:p>
+    <w:p>
+      <w:pPr>
+        <w:spacing w:line="360" w:lineRule="auto"/>
+      </w:pPr>
+      <w:r>
+        <w:t>http://developer.android.com/intl/ru/tools/sdk/ndk/index.html</w:t>
+      </w:r>
+    </w:p>
+    <w:p>
+      <w:pPr>
+        <w:spacing w:line="360" w:lineRule="auto"/>
+      </w:pPr>
+      <w:r>
+        <w:t>https://xamarin.com/</w:t>
+      </w:r>
+    </w:p>
+    <w:p>
+      <w:pPr>
+        <w:spacing w:line="360" w:lineRule="auto"/>
+      </w:pPr>
+      <w:r>
+        <w:t>https://store.xamarin.com/</w:t>
+      </w:r>
+    </w:p>
+    <w:p>
+      <w:pPr>
+        <w:spacing w:line="360" w:lineRule="auto"/>
+      </w:pPr>
+      <w:r>
+        <w:t>http://krzymar.net/index.php/2014/06/24/tworzenie-aplikacji-mobilnych-3-mozliwosci-html5-natywna-hybryda/</w:t>
+      </w:r>
+    </w:p>
+    <w:p>
+      <w:pPr>
+        <w:spacing w:line="360" w:lineRule="auto"/>
+      </w:pPr>
+    </w:p>
+    <w:p>
+      <w:pPr>
+        <w:spacing w:line="360" w:lineRule="auto"/>
+      </w:pPr>
+      <w:r>
+        <w:t>HTTP</w:t>
+      </w:r>
+    </w:p>
+    <w:p>
+      <w:pPr>
+        <w:spacing w:line="360" w:lineRule="auto"/>
+      </w:pPr>
+      <w:r>
+        <w:t>Książka High Performance Browser Networking - Ilya Grigorik ze strony:</w:t>
+      </w:r>
+    </w:p>
+    <w:p>
+      <w:pPr>
+        <w:spacing w:line="360" w:lineRule="auto"/>
+      </w:pPr>
+      <w:r>
+        <w:t>http://chimera.labs.oreilly.com/books/1230000000545/ch09.html</w:t>
+      </w:r>
+    </w:p>
+    <w:p>
+      <w:pPr>
+        <w:spacing w:line="360" w:lineRule="auto"/>
+      </w:pPr>
+      <w:r>
+        <w:t>http://code.tutsplus.com/tutorials/http-the-protocol-every-web-developer-must-know-part-1--net-31177</w:t>
+      </w:r>
+    </w:p>
+    <w:p>
+      <w:pPr>
+        <w:spacing w:line="360" w:lineRule="auto"/>
+      </w:pPr>
+    </w:p>
+    <w:p>
+      <w:pPr>
+        <w:spacing w:line="360" w:lineRule="auto"/>
+      </w:pPr>
       <w:r>
         <w:t>Websocket</w:t>
       </w:r>
-      <w:proofErr w:type="spellEnd"/>
-      <w:r>
-        <w:t xml:space="preserve"> i HTTP:</w:t>
-      </w:r>
-    </w:p>
-    <w:p>
-      <w:pPr>
-        <w:spacing w:line="360" w:lineRule="auto"/>
-      </w:pPr>
-      <w:r>
-        <w:t xml:space="preserve">Książka High Performance </w:t>
-      </w:r>
-      <w:proofErr w:type="spellStart"/>
-      <w:r>
-        <w:t>Browser</w:t>
-      </w:r>
-      <w:proofErr w:type="spellEnd"/>
-      <w:r>
-        <w:t xml:space="preserve"> </w:t>
-      </w:r>
-      <w:proofErr w:type="spellStart"/>
-      <w:r>
-        <w:t>Networking</w:t>
-      </w:r>
-      <w:proofErr w:type="spellEnd"/>
-      <w:r>
-        <w:t xml:space="preserve"> - </w:t>
-      </w:r>
-      <w:proofErr w:type="spellStart"/>
-      <w:r>
-        <w:t>Ilya</w:t>
-      </w:r>
-      <w:proofErr w:type="spellEnd"/>
-      <w:r>
-        <w:t xml:space="preserve"> </w:t>
-      </w:r>
-      <w:proofErr w:type="spellStart"/>
-      <w:r>
-        <w:t>Grigorik</w:t>
-      </w:r>
-      <w:proofErr w:type="spellEnd"/>
-      <w:r>
-        <w:t xml:space="preserve"> ze strony:</w:t>
-      </w:r>
-    </w:p>
-    <w:p>
-      <w:pPr>
-        <w:spacing w:line="360" w:lineRule="auto"/>
-      </w:pPr>
-      <w:r>
-        <w:t>http://chimera.labs.oreilly.com/books/1230000000545/ch09.html</w:t>
+      <w:r>
+        <w:t>:</w:t>
       </w:r>
     </w:p>
     <w:p>
@@ -187,6 +227,7 @@
         <w:spacing w:line="360" w:lineRule="auto"/>
       </w:pPr>
       <w:r>
+        <w:lastRenderedPageBreak/>
         <w:t>TCP/IP</w:t>
       </w:r>
     </w:p>
@@ -215,45 +256,8 @@
       <w:pPr>
         <w:spacing w:line="360" w:lineRule="auto"/>
       </w:pPr>
-      <w:proofErr w:type="spellStart"/>
-      <w:r>
-        <w:t>Reviews</w:t>
-      </w:r>
-      <w:proofErr w:type="spellEnd"/>
-      <w:r>
-        <w:t xml:space="preserve"> of </w:t>
-      </w:r>
-      <w:proofErr w:type="spellStart"/>
-      <w:r>
-        <w:t>Geophisics</w:t>
-      </w:r>
-      <w:proofErr w:type="spellEnd"/>
-      <w:r>
-        <w:t xml:space="preserve"> - </w:t>
-      </w:r>
-      <w:proofErr w:type="spellStart"/>
-      <w:r>
-        <w:t>Volume</w:t>
-      </w:r>
-      <w:proofErr w:type="spellEnd"/>
-      <w:r>
-        <w:t xml:space="preserve"> 45, </w:t>
-      </w:r>
-      <w:proofErr w:type="spellStart"/>
-      <w:r>
-        <w:t>Issue</w:t>
-      </w:r>
-      <w:proofErr w:type="spellEnd"/>
-      <w:r>
-        <w:t xml:space="preserve"> 2, </w:t>
-      </w:r>
-      <w:proofErr w:type="spellStart"/>
-      <w:r>
-        <w:t>June</w:t>
-      </w:r>
-      <w:proofErr w:type="spellEnd"/>
-      <w:r>
-        <w:t xml:space="preserve"> 2007 -&gt; </w:t>
+      <w:r>
+        <w:t xml:space="preserve">Reviews of Geophisics - Volume 45, Issue 2, June 2007 -&gt; </w:t>
       </w:r>
     </w:p>
     <w:p>
@@ -269,23 +273,7 @@
         <w:spacing w:line="360" w:lineRule="auto"/>
       </w:pPr>
       <w:r>
-        <w:t xml:space="preserve">GIS - Obszary zastosowań - Dariusz </w:t>
-      </w:r>
-      <w:proofErr w:type="spellStart"/>
-      <w:r>
-        <w:t>Gotlib</w:t>
-      </w:r>
-      <w:proofErr w:type="spellEnd"/>
-      <w:r>
-        <w:t xml:space="preserve">, Adam </w:t>
-      </w:r>
-      <w:proofErr w:type="spellStart"/>
-      <w:r>
-        <w:t>Iwaniak</w:t>
-      </w:r>
-      <w:proofErr w:type="spellEnd"/>
-      <w:r>
-        <w:t>, Robert Olszewski - PWN</w:t>
+        <w:t>GIS - Obszary zastosowań - Dariusz Gotlib, Adam Iwaniak, Robert Olszewski - PWN</w:t>
       </w:r>
     </w:p>
     <w:p>
@@ -327,130 +315,157 @@
         <w:spacing w:line="360" w:lineRule="auto"/>
       </w:pPr>
       <w:r>
+        <w:t>WGS84 - Geoida itp.</w:t>
+      </w:r>
+    </w:p>
+    <w:p>
+      <w:pPr>
+        <w:spacing w:line="360" w:lineRule="auto"/>
+      </w:pPr>
+      <w:r>
+        <w:t>http://kartoweb.itc.nl/geometrics/Reference%20surfaces/refsurf.html</w:t>
+      </w:r>
+    </w:p>
+    <w:p>
+      <w:pPr>
+        <w:spacing w:line="360" w:lineRule="auto"/>
+      </w:pPr>
+      <w:r>
+        <w:t>http://uriasz.am.szczecin.pl/naw_bezp/Powierzchnie.html</w:t>
+      </w:r>
+    </w:p>
+    <w:p>
+      <w:pPr>
+        <w:spacing w:line="360" w:lineRule="auto"/>
+      </w:pPr>
+      <w:r>
+        <w:t>http://geoforum.pl/?menu=46813,46833,46921&amp;link=gnss-krotki-wyklad-alfabet-gps-niwelacja-gps</w:t>
+      </w:r>
+    </w:p>
+    <w:p>
+      <w:pPr>
+        <w:spacing w:line="360" w:lineRule="auto"/>
+      </w:pPr>
+      <w:r>
+        <w:t>http://www.esri.com/news/arcuser/0703/geoid1of3.html</w:t>
+      </w:r>
+    </w:p>
+    <w:p>
+      <w:pPr>
+        <w:spacing w:line="360" w:lineRule="auto"/>
+      </w:pPr>
+      <w:r>
+        <w:t>https://www.unavco.org/education/resources/educational-resources/tutorial/geoid-gps-receivers.html</w:t>
+      </w:r>
+    </w:p>
+    <w:p>
+      <w:pPr>
+        <w:pStyle w:val="Bibliografia"/>
+        <w:rPr>
+          <w:noProof/>
+        </w:rPr>
+      </w:pPr>
+      <w:r>
+        <w:rPr>
+          <w:b/>
+          <w:bCs/>
+          <w:noProof/>
+        </w:rPr>
+        <w:t>Banachowicz Andrzej</w:t>
+      </w:r>
+      <w:r>
+        <w:rPr>
+          <w:noProof/>
+        </w:rPr>
+        <w:t xml:space="preserve"> Elementy Geometryczne Elipsoidy Ziemskiej W Prace Wydziału Nawigacyjnego Akademii Morskiej w Gdyni [Online] // am.gdynia.pl. - 2006. - http://wn.am.gdynia.pl/pw/static/pdf.php?id_referat=277. - s. 17.</w:t>
+      </w:r>
+    </w:p>
+    <w:p>
+      <w:pPr>
+        <w:spacing w:line="360" w:lineRule="auto"/>
+      </w:pPr>
+    </w:p>
+    <w:p>
+      <w:pPr>
+        <w:spacing w:line="360" w:lineRule="auto"/>
+      </w:pPr>
+    </w:p>
+    <w:p>
+      <w:pPr>
+        <w:spacing w:line="360" w:lineRule="auto"/>
+      </w:pPr>
+      <w:r>
+        <w:t xml:space="preserve">GPS </w:t>
+      </w:r>
+    </w:p>
+    <w:p>
+      <w:pPr>
+        <w:spacing w:line="360" w:lineRule="auto"/>
+      </w:pPr>
+      <w:r>
+        <w:t>http://aircraft.cba.pl/?p=366</w:t>
+      </w:r>
+    </w:p>
+    <w:p>
+      <w:pPr>
+        <w:spacing w:line="360" w:lineRule="auto"/>
+      </w:pPr>
+      <w:r>
+        <w:t>http://www.technologiagps.org.pl/dzialanie-gps.htm</w:t>
+      </w:r>
+    </w:p>
+    <w:p>
+      <w:pPr>
+        <w:spacing w:line="360" w:lineRule="auto"/>
+      </w:pPr>
+      <w:r>
+        <w:t>http://mfavionics.blogspot.com/2012/07/nawigacja-w-lotnictwie-metody-i-przykady.html</w:t>
+      </w:r>
+    </w:p>
+    <w:p>
+      <w:pPr>
+        <w:spacing w:line="360" w:lineRule="auto"/>
+      </w:pPr>
+      <w:r>
+        <w:t>http://www.iwiedza.net/materialy/astr_m029.html</w:t>
+      </w:r>
+    </w:p>
+    <w:p/>
+    <w:p>
+      <w:r>
+        <w:t>Chyba nieużyte</w:t>
+      </w:r>
+    </w:p>
+    <w:p>
+      <w:pPr>
+        <w:spacing w:line="360" w:lineRule="auto"/>
+      </w:pPr>
+      <w:r>
+        <w:t>http://oceanservice.noaa.gov/facts/geoid.html</w:t>
+      </w:r>
+    </w:p>
+    <w:p>
+      <w:pPr>
+        <w:spacing w:line="360" w:lineRule="auto"/>
+      </w:pPr>
+      <w:r>
+        <w:t>http://lotniczapolska.pl/Wysokosc-barometryczna-a-wysokosc-gps,21594</w:t>
+      </w:r>
+    </w:p>
+    <w:p>
+      <w:pPr>
+        <w:spacing w:line="360" w:lineRule="auto"/>
+      </w:pPr>
+      <w:r>
+        <w:t>http://www.igik.edu.pl/pl/geodezja-i-geodynamika-modelowanie-geoidy1</w:t>
+      </w:r>
+    </w:p>
+    <w:p>
+      <w:pPr>
+        <w:spacing w:line="360" w:lineRule="auto"/>
+      </w:pPr>
+      <w:r>
         <w:lastRenderedPageBreak/>
-        <w:t>WGS84 - Geoida itp.</w:t>
-      </w:r>
-    </w:p>
-    <w:p>
-      <w:pPr>
-        <w:spacing w:line="360" w:lineRule="auto"/>
-      </w:pPr>
-      <w:r>
-        <w:t>http://kartoweb.itc.nl/geometrics/Reference%20surfaces/refsurf.html</w:t>
-      </w:r>
-    </w:p>
-    <w:p>
-      <w:pPr>
-        <w:spacing w:line="360" w:lineRule="auto"/>
-      </w:pPr>
-      <w:r>
-        <w:t>http://uriasz.am.szczecin.pl/naw_bezp/Powierzchnie.html</w:t>
-      </w:r>
-    </w:p>
-    <w:p>
-      <w:pPr>
-        <w:spacing w:line="360" w:lineRule="auto"/>
-      </w:pPr>
-      <w:r>
-        <w:t>http://geoforum.pl/?menu=46813,46833,46921&amp;link=gnss-krotki-wyklad-alfabet-gps-niwelacja-gps</w:t>
-      </w:r>
-    </w:p>
-    <w:p>
-      <w:pPr>
-        <w:spacing w:line="360" w:lineRule="auto"/>
-      </w:pPr>
-      <w:r>
-        <w:t>http://www.esri.com/news/arcuser/0703/geoid1of3.html</w:t>
-      </w:r>
-    </w:p>
-    <w:p>
-      <w:pPr>
-        <w:spacing w:line="360" w:lineRule="auto"/>
-      </w:pPr>
-      <w:r>
-        <w:t>https://www.unavco.org/education/resources/educational-resources/tutorial/geoid-gps-receivers.html</w:t>
-      </w:r>
-    </w:p>
-    <w:p>
-      <w:pPr>
-        <w:spacing w:line="360" w:lineRule="auto"/>
-      </w:pPr>
-    </w:p>
-    <w:p>
-      <w:pPr>
-        <w:spacing w:line="360" w:lineRule="auto"/>
-      </w:pPr>
-      <w:r>
-        <w:t xml:space="preserve">GPS </w:t>
-      </w:r>
-    </w:p>
-    <w:p>
-      <w:pPr>
-        <w:spacing w:line="360" w:lineRule="auto"/>
-      </w:pPr>
-      <w:r>
-        <w:t>http://aircraft.cba.pl/?p=366</w:t>
-      </w:r>
-    </w:p>
-    <w:p>
-      <w:pPr>
-        <w:spacing w:line="360" w:lineRule="auto"/>
-      </w:pPr>
-      <w:r>
-        <w:t>http://www.technologiagps.org.pl/dzialanie-gps.htm</w:t>
-      </w:r>
-    </w:p>
-    <w:p>
-      <w:pPr>
-        <w:spacing w:line="360" w:lineRule="auto"/>
-      </w:pPr>
-      <w:r>
-        <w:t>http://mfavionics.blogspot.com/2012/07/nawigacja-w-lotnictwie-metody-i-przykady.html</w:t>
-      </w:r>
-    </w:p>
-    <w:p>
-      <w:pPr>
-        <w:spacing w:line="360" w:lineRule="auto"/>
-      </w:pPr>
-      <w:r>
-        <w:t>http://www.iwiedza.net/materialy/astr_m029.html</w:t>
-      </w:r>
-    </w:p>
-    <w:p/>
-    <w:p>
-      <w:r>
-        <w:t>Chyba nieużyte</w:t>
-      </w:r>
-    </w:p>
-    <w:p>
-      <w:pPr>
-        <w:spacing w:line="360" w:lineRule="auto"/>
-      </w:pPr>
-      <w:r>
-        <w:t>http://oceanservice.noaa.gov/facts/geoid.html</w:t>
-      </w:r>
-    </w:p>
-    <w:p>
-      <w:pPr>
-        <w:spacing w:line="360" w:lineRule="auto"/>
-      </w:pPr>
-      <w:r>
-        <w:t>http://lotniczapolska.pl/Wysokosc-barometryczna-a-wysokosc-gps,21594</w:t>
-      </w:r>
-    </w:p>
-    <w:p>
-      <w:pPr>
-        <w:spacing w:line="360" w:lineRule="auto"/>
-      </w:pPr>
-      <w:r>
-        <w:t>http://www.igik.edu.pl/pl/geodezja-i-geodynamika-modelowanie-geoidy1</w:t>
-      </w:r>
-    </w:p>
-    <w:p>
-      <w:pPr>
-        <w:spacing w:line="360" w:lineRule="auto"/>
-      </w:pPr>
-      <w:r>
         <w:t>http://www.andygup.net/how-accurate-is-android-gps-part-1-understanding-location-data/</w:t>
       </w:r>
     </w:p>
@@ -545,7 +560,7 @@
       <w:rPr>
         <w:noProof/>
       </w:rPr>
-      <w:t>2</w:t>
+      <w:t>3</w:t>
     </w:r>
     <w:r>
       <w:fldChar w:fldCharType="end"/>
@@ -825,6 +840,14 @@
       <w:szCs w:val="24"/>
       <w:lang w:eastAsia="pl-PL"/>
     </w:rPr>
+  </w:style>
+  <w:style w:type="paragraph" w:styleId="Bibliografia">
+    <w:name w:val="Bibliography"/>
+    <w:basedOn w:val="Normalny"/>
+    <w:next w:val="Normalny"/>
+    <w:uiPriority w:val="37"/>
+    <w:unhideWhenUsed/>
+    <w:rsid w:val="00B14B8F"/>
   </w:style>
 </w:styles>
 </file>
@@ -1117,7 +1140,7 @@
 </file>
 
 <file path=customXml/itemProps1.xml><?xml version="1.0" encoding="utf-8"?>
-<ds:datastoreItem xmlns:ds="http://schemas.openxmlformats.org/officeDocument/2006/customXml" ds:itemID="{275E70ED-F86D-40D6-A99A-7CD07DC4C4DF}">
+<ds:datastoreItem xmlns:ds="http://schemas.openxmlformats.org/officeDocument/2006/customXml" ds:itemID="{362D7F48-409A-4A9C-A9B2-427A21D21263}">
   <ds:schemaRefs>
     <ds:schemaRef ds:uri="http://schemas.openxmlformats.org/officeDocument/2006/bibliography"/>
   </ds:schemaRefs>

</xml_diff>